<commit_message>
Update AT4_ Apply Supervised Learning to Task Automation.docx
</commit_message>
<xml_diff>
--- a/AT4_ Apply Supervised Learning to Task Automation.docx
+++ b/AT4_ Apply Supervised Learning to Task Automation.docx
@@ -99,25 +99,6 @@
     </w:p>
     <w:p>
       <w:pPr>
-        <w:spacing w:after="180" w:before="180" w:line="240" w:lineRule="auto"/>
-        <w:rPr>
-          <w:rFonts w:ascii="Cambria" w:cs="Cambria" w:eastAsia="Cambria" w:hAnsi="Cambria"/>
-          <w:sz w:val="24"/>
-          <w:szCs w:val="24"/>
-        </w:rPr>
-      </w:pPr>
-      <w:r>
-        <w:rPr>
-          <w:rFonts w:ascii="Cambria" w:cs="Cambria" w:eastAsia="Cambria" w:hAnsi="Cambria"/>
-          <w:sz w:val="24"/>
-          <w:szCs w:val="24"/>
-          <w:rtl w:val="0"/>
-        </w:rPr>
-        <w:t xml:space="preserve">Provide a brief overview of the entire project, including the chosen task for automation, the supervised learning technique used, and the key findings from your model’s performance.</w:t>
-      </w:r>
-    </w:p>
-    <w:p>
-      <w:pPr>
         <w:rPr/>
       </w:pPr>
       <w:r>
@@ -193,6 +174,36 @@
           <w:rtl w:val="0"/>
         </w:rPr>
         <w:t xml:space="preserve">During the development process both models went through phases of redevelopment, tuning hyperparameters and feature inputs in order to find the combinations that would predict the default class most accurately, as in line with business needs. Notably, thresholds were also optimized to balance the models between false positives and false negatives, yielding similar results in both models as can be seen below.</w:t>
+      </w:r>
+    </w:p>
+    <w:p>
+      <w:pPr>
+        <w:rPr/>
+      </w:pPr>
+      <w:r>
+        <w:rPr>
+          <w:rtl w:val="0"/>
+        </w:rPr>
+      </w:r>
+    </w:p>
+    <w:p>
+      <w:pPr>
+        <w:rPr/>
+      </w:pPr>
+      <w:r>
+        <w:rPr>
+          <w:rtl w:val="0"/>
+        </w:rPr>
+      </w:r>
+    </w:p>
+    <w:p>
+      <w:pPr>
+        <w:rPr/>
+      </w:pPr>
+      <w:r>
+        <w:rPr>
+          <w:rtl w:val="0"/>
+        </w:rPr>
       </w:r>
     </w:p>
     <w:p>
@@ -817,116 +828,6 @@
         <w:rPr>
           <w:rtl w:val="0"/>
         </w:rPr>
-      </w:r>
-    </w:p>
-    <w:p>
-      <w:pPr>
-        <w:rPr/>
-      </w:pPr>
-      <w:r>
-        <w:rPr>
-          <w:rtl w:val="0"/>
-        </w:rPr>
-      </w:r>
-    </w:p>
-    <w:p>
-      <w:pPr>
-        <w:rPr/>
-      </w:pPr>
-      <w:r>
-        <w:rPr>
-          <w:rtl w:val="0"/>
-        </w:rPr>
-      </w:r>
-    </w:p>
-    <w:p>
-      <w:pPr>
-        <w:rPr/>
-      </w:pPr>
-      <w:r>
-        <w:rPr>
-          <w:rtl w:val="0"/>
-        </w:rPr>
-      </w:r>
-    </w:p>
-    <w:p>
-      <w:pPr>
-        <w:rPr/>
-      </w:pPr>
-      <w:r>
-        <w:rPr>
-          <w:rtl w:val="0"/>
-        </w:rPr>
-      </w:r>
-    </w:p>
-    <w:p>
-      <w:pPr>
-        <w:rPr/>
-      </w:pPr>
-      <w:r>
-        <w:rPr>
-          <w:rtl w:val="0"/>
-        </w:rPr>
-      </w:r>
-    </w:p>
-    <w:p>
-      <w:pPr>
-        <w:rPr/>
-      </w:pPr>
-      <w:r>
-        <w:rPr>
-          <w:rtl w:val="0"/>
-        </w:rPr>
-      </w:r>
-    </w:p>
-    <w:p>
-      <w:pPr>
-        <w:rPr/>
-      </w:pPr>
-      <w:r>
-        <w:rPr>
-          <w:rtl w:val="0"/>
-        </w:rPr>
-      </w:r>
-    </w:p>
-    <w:p>
-      <w:pPr>
-        <w:rPr/>
-      </w:pPr>
-      <w:r>
-        <w:rPr>
-          <w:rtl w:val="0"/>
-        </w:rPr>
-      </w:r>
-    </w:p>
-    <w:p>
-      <w:pPr>
-        <w:rPr/>
-      </w:pPr>
-      <w:r>
-        <w:rPr>
-          <w:rtl w:val="0"/>
-        </w:rPr>
-      </w:r>
-    </w:p>
-    <w:p>
-      <w:pPr>
-        <w:rPr/>
-      </w:pPr>
-      <w:r>
-        <w:rPr>
-          <w:rtl w:val="0"/>
-        </w:rPr>
-      </w:r>
-    </w:p>
-    <w:p>
-      <w:pPr>
-        <w:rPr/>
-      </w:pPr>
-      <w:r>
-        <w:rPr>
-          <w:rtl w:val="0"/>
-        </w:rPr>
         <w:t xml:space="preserve">Introduction:</w:t>
       </w:r>
     </w:p>
@@ -948,8 +849,129 @@
         <w:rPr>
           <w:rtl w:val="0"/>
         </w:rPr>
-        <w:t xml:space="preserve">The project automates the prediction of whether a customer will repay or default on their credit, a key task in financial institutions to minimize losses and manage risk. Using supervised learning, we trained a deep learning neural network and a tree-based XGBoost model to provide accurate, reliable predictions. Automating this task enables faster, data-driven decisions and builds stakeholder confidence in credit risk assessments.</w:t>
-      </w:r>
+        <w:t xml:space="preserve">The project automates the prediction of whether a customer will repay or default on their credit, a key task in financial institutions to minimize losses and manage risk. Using supervised learning, a deep learning neural network and a tree-based XGBoost model were trained to provide accurate, reliable predictions.</w:t>
+      </w:r>
+    </w:p>
+    <w:p>
+      <w:pPr>
+        <w:rPr/>
+      </w:pPr>
+      <w:r>
+        <w:rPr>
+          <w:rtl w:val="0"/>
+        </w:rPr>
+      </w:r>
+    </w:p>
+    <w:p>
+      <w:pPr>
+        <w:rPr/>
+      </w:pPr>
+      <w:r>
+        <w:rPr>
+          <w:rtl w:val="0"/>
+        </w:rPr>
+        <w:t xml:space="preserve">Automating this task enables faster, data-driven decisions and builds stakeholder confidence in credit risk assessments.</w:t>
+      </w:r>
+    </w:p>
+    <w:p>
+      <w:pPr>
+        <w:rPr/>
+      </w:pPr>
+      <w:r>
+        <w:rPr>
+          <w:rtl w:val="0"/>
+        </w:rPr>
+      </w:r>
+    </w:p>
+    <w:p>
+      <w:pPr>
+        <w:rPr/>
+      </w:pPr>
+      <w:r>
+        <w:rPr>
+          <w:rtl w:val="0"/>
+        </w:rPr>
+        <w:t xml:space="preserve">In order to make this possible data was prepared to suit the models and new data was created from the original to enhance the AI’s ability to learn meaningful patterns in the data.</w:t>
+      </w:r>
+    </w:p>
+    <w:p>
+      <w:pPr>
+        <w:rPr/>
+      </w:pPr>
+      <w:r>
+        <w:rPr>
+          <w:rtl w:val="0"/>
+        </w:rPr>
+      </w:r>
+    </w:p>
+    <w:p>
+      <w:pPr>
+        <w:rPr/>
+      </w:pPr>
+      <w:r>
+        <w:rPr>
+          <w:rtl w:val="0"/>
+        </w:rPr>
+      </w:r>
+    </w:p>
+    <w:p>
+      <w:pPr>
+        <w:spacing w:after="36" w:before="36" w:line="240" w:lineRule="auto"/>
+        <w:ind w:left="0" w:firstLine="0"/>
+        <w:rPr>
+          <w:rFonts w:ascii="Cambria" w:cs="Cambria" w:eastAsia="Cambria" w:hAnsi="Cambria"/>
+          <w:sz w:val="24"/>
+          <w:szCs w:val="24"/>
+        </w:rPr>
+      </w:pPr>
+      <w:r>
+        <w:rPr>
+          <w:rtl w:val="0"/>
+        </w:rPr>
+      </w:r>
+    </w:p>
+    <w:p>
+      <w:pPr>
+        <w:spacing w:after="36" w:before="36" w:line="240" w:lineRule="auto"/>
+        <w:ind w:left="0" w:firstLine="0"/>
+        <w:rPr>
+          <w:rFonts w:ascii="Cambria" w:cs="Cambria" w:eastAsia="Cambria" w:hAnsi="Cambria"/>
+          <w:sz w:val="24"/>
+          <w:szCs w:val="24"/>
+        </w:rPr>
+      </w:pPr>
+      <w:r>
+        <w:rPr>
+          <w:rtl w:val="0"/>
+        </w:rPr>
+      </w:r>
+    </w:p>
+    <w:p>
+      <w:pPr>
+        <w:spacing w:after="36" w:before="36" w:line="240" w:lineRule="auto"/>
+        <w:ind w:left="0" w:firstLine="0"/>
+        <w:rPr>
+          <w:rFonts w:ascii="Cambria" w:cs="Cambria" w:eastAsia="Cambria" w:hAnsi="Cambria"/>
+          <w:sz w:val="24"/>
+          <w:szCs w:val="24"/>
+        </w:rPr>
+      </w:pPr>
+      <w:r>
+        <w:rPr>
+          <w:rtl w:val="0"/>
+        </w:rPr>
+      </w:r>
+    </w:p>
+    <w:p>
+      <w:pPr>
+        <w:spacing w:after="36" w:before="36" w:line="240" w:lineRule="auto"/>
+        <w:ind w:left="0" w:firstLine="0"/>
+        <w:rPr>
+          <w:rFonts w:ascii="Cambria" w:cs="Cambria" w:eastAsia="Cambria" w:hAnsi="Cambria"/>
+          <w:sz w:val="24"/>
+          <w:szCs w:val="24"/>
+        </w:rPr>
+      </w:pPr>
       <w:r>
         <w:rPr>
           <w:rtl w:val="0"/>
@@ -1805,7 +1827,7 @@
         <w:rPr>
           <w:rtl w:val="0"/>
         </w:rPr>
-        <w:t xml:space="preserve">A deep learning neural network and XGBoost were chosen because they offer complementary strengths for tabular financial data. XGBoost is strong at handling non-linear relationships and outliers, while the neural network can learn deeper patterns after preprocessing. Using both provides two independent, reliable predictions to increase confidence in the credit-risk assessment.</w:t>
+        <w:t xml:space="preserve">A deep learning neural network and XGBoost were chosen because they offer complementary strengths for tabular financial data. XGBoost is strong at handling non-linear relationships and outliers, while the neural network can learn deeper patterns after preprocessing. Using both provides two independent, reliable predictions to increase confidence in the credit-risk assessment. </w:t>
       </w:r>
     </w:p>
     <w:p>
@@ -2198,7 +2220,7 @@
           <w:ilvl w:val="0"/>
           <w:numId w:val="11"/>
         </w:numPr>
-        <w:spacing w:after="240" w:before="0" w:beforeAutospacing="0" w:lineRule="auto"/>
+        <w:spacing w:after="0" w:afterAutospacing="0" w:before="0" w:beforeAutospacing="0" w:lineRule="auto"/>
         <w:ind w:left="720" w:hanging="480"/>
       </w:pPr>
       <w:r>
@@ -2206,10 +2228,37 @@
           <w:rtl w:val="0"/>
         </w:rPr>
         <w:t xml:space="preserve">Identifying and applying logarithmic transformations to highly skewed columns made a significant improvement to the neural network’s performance, while the tree-based model was naturally more robust and performed well even without these transformations.</w:t>
-      </w:r>
-    </w:p>
-    <w:p>
-      <w:pPr>
+        <w:br w:type="textWrapping"/>
+      </w:r>
+    </w:p>
+    <w:p>
+      <w:pPr>
+        <w:numPr>
+          <w:ilvl w:val="0"/>
+          <w:numId w:val="11"/>
+        </w:numPr>
+        <w:ind w:left="720" w:hanging="480"/>
+      </w:pPr>
+      <w:r>
+        <w:rPr>
+          <w:rtl w:val="0"/>
+        </w:rPr>
+        <w:t xml:space="preserve">Using complementary types of models keeps predictions un biased and as the chosen features work with both complementary types of models. Features which did not work with both models were removed reducing noise.</w:t>
+      </w:r>
+    </w:p>
+    <w:p>
+      <w:pPr>
+        <w:rPr/>
+      </w:pPr>
+      <w:r>
+        <w:rPr>
+          <w:rtl w:val="0"/>
+        </w:rPr>
+      </w:r>
+    </w:p>
+    <w:p>
+      <w:pPr>
+        <w:spacing w:after="240" w:before="240" w:lineRule="auto"/>
         <w:ind w:left="720" w:firstLine="0"/>
         <w:rPr/>
       </w:pPr>
@@ -2217,6 +2266,29 @@
         <w:rPr>
           <w:rtl w:val="0"/>
         </w:rPr>
+        <w:br w:type="textWrapping"/>
+      </w:r>
+    </w:p>
+    <w:p>
+      <w:pPr>
+        <w:spacing w:after="240" w:before="240" w:lineRule="auto"/>
+        <w:rPr/>
+      </w:pPr>
+      <w:r>
+        <w:rPr>
+          <w:rtl w:val="0"/>
+        </w:rPr>
+      </w:r>
+    </w:p>
+    <w:p>
+      <w:pPr>
+        <w:spacing w:after="240" w:before="240" w:lineRule="auto"/>
+        <w:rPr/>
+      </w:pPr>
+      <w:r>
+        <w:rPr>
+          <w:rtl w:val="0"/>
+        </w:rPr>
       </w:r>
     </w:p>
     <w:p>
@@ -2287,128 +2359,18 @@
     </w:p>
     <w:p>
       <w:pPr>
-        <w:ind w:left="720" w:firstLine="0"/>
-        <w:rPr/>
-      </w:pPr>
-      <w:r>
-        <w:rPr>
-          <w:rtl w:val="0"/>
-        </w:rPr>
-      </w:r>
-    </w:p>
-    <w:p>
-      <w:pPr>
-        <w:ind w:left="720" w:firstLine="0"/>
-        <w:rPr/>
-      </w:pPr>
-      <w:r>
-        <w:rPr>
-          <w:rtl w:val="0"/>
-        </w:rPr>
-      </w:r>
-    </w:p>
-    <w:p>
-      <w:pPr>
-        <w:ind w:left="720" w:firstLine="0"/>
-        <w:rPr/>
-      </w:pPr>
-      <w:r>
-        <w:rPr>
-          <w:rtl w:val="0"/>
-        </w:rPr>
-      </w:r>
-    </w:p>
-    <w:p>
-      <w:pPr>
-        <w:ind w:left="720" w:firstLine="0"/>
-        <w:rPr/>
-      </w:pPr>
-      <w:r>
-        <w:rPr>
-          <w:rtl w:val="0"/>
-        </w:rPr>
-      </w:r>
-    </w:p>
-    <w:p>
-      <w:pPr>
-        <w:ind w:left="720" w:firstLine="0"/>
-        <w:rPr/>
-      </w:pPr>
-      <w:r>
-        <w:rPr>
-          <w:rtl w:val="0"/>
-        </w:rPr>
-      </w:r>
-    </w:p>
-    <w:p>
-      <w:pPr>
-        <w:ind w:left="720" w:firstLine="0"/>
-        <w:rPr/>
-      </w:pPr>
-      <w:r>
-        <w:rPr>
-          <w:rtl w:val="0"/>
-        </w:rPr>
-      </w:r>
-    </w:p>
-    <w:p>
-      <w:pPr>
-        <w:ind w:left="720" w:firstLine="0"/>
-        <w:rPr/>
-      </w:pPr>
-      <w:r>
-        <w:rPr>
-          <w:rtl w:val="0"/>
-        </w:rPr>
-      </w:r>
-    </w:p>
-    <w:p>
-      <w:pPr>
-        <w:ind w:left="720" w:firstLine="0"/>
-        <w:rPr/>
-      </w:pPr>
-      <w:r>
-        <w:rPr>
-          <w:rtl w:val="0"/>
-        </w:rPr>
-      </w:r>
-    </w:p>
-    <w:p>
-      <w:pPr>
-        <w:ind w:left="720" w:firstLine="0"/>
-        <w:rPr/>
-      </w:pPr>
-      <w:r>
-        <w:rPr>
-          <w:rtl w:val="0"/>
-        </w:rPr>
-      </w:r>
-    </w:p>
-    <w:p>
-      <w:pPr>
-        <w:ind w:left="720" w:firstLine="0"/>
-        <w:rPr/>
-      </w:pPr>
-      <w:r>
-        <w:rPr>
-          <w:rtl w:val="0"/>
-        </w:rPr>
-      </w:r>
-    </w:p>
-    <w:p>
-      <w:pPr>
-        <w:ind w:left="720" w:firstLine="0"/>
-        <w:rPr/>
-      </w:pPr>
-      <w:r>
-        <w:rPr>
-          <w:rtl w:val="0"/>
-        </w:rPr>
-      </w:r>
-    </w:p>
-    <w:p>
-      <w:pPr>
-        <w:ind w:left="720" w:firstLine="0"/>
+        <w:ind w:left="0" w:firstLine="0"/>
+        <w:rPr/>
+      </w:pPr>
+      <w:r>
+        <w:rPr>
+          <w:rtl w:val="0"/>
+        </w:rPr>
+      </w:r>
+    </w:p>
+    <w:p>
+      <w:pPr>
+        <w:ind w:left="0" w:firstLine="0"/>
         <w:rPr/>
       </w:pPr>
       <w:r>
@@ -2604,6 +2566,26 @@
     </w:p>
     <w:p>
       <w:pPr>
+        <w:numPr>
+          <w:ilvl w:val="0"/>
+          <w:numId w:val="10"/>
+        </w:numPr>
+        <w:ind w:left="720" w:hanging="360"/>
+      </w:pPr>
+      <w:r>
+        <w:rPr>
+          <w:rtl w:val="0"/>
+        </w:rPr>
+        <w:t xml:space="preserve">TP=1461, FP=4213, TN=23782, FN=544</w:t>
+      </w:r>
+      <w:r>
+        <w:rPr>
+          <w:rtl w:val="0"/>
+        </w:rPr>
+      </w:r>
+    </w:p>
+    <w:p>
+      <w:pPr>
         <w:rPr/>
       </w:pPr>
       <w:r>
@@ -2711,6 +2693,26 @@
     </w:p>
     <w:p>
       <w:pPr>
+        <w:numPr>
+          <w:ilvl w:val="0"/>
+          <w:numId w:val="4"/>
+        </w:numPr>
+        <w:ind w:left="720" w:hanging="360"/>
+      </w:pPr>
+      <w:r>
+        <w:rPr>
+          <w:rtl w:val="0"/>
+        </w:rPr>
+        <w:t xml:space="preserve">TP=1464, FP=4311, TN=23684, FN=541</w:t>
+      </w:r>
+      <w:r>
+        <w:rPr>
+          <w:rtl w:val="0"/>
+        </w:rPr>
+      </w:r>
+    </w:p>
+    <w:p>
+      <w:pPr>
         <w:ind w:left="720" w:firstLine="0"/>
         <w:rPr/>
       </w:pPr>
@@ -2722,13 +2724,24 @@
     </w:p>
     <w:p>
       <w:pPr>
-        <w:rPr/>
-      </w:pPr>
-      <w:r>
-        <w:rPr>
-          <w:rtl w:val="0"/>
-        </w:rPr>
-        <w:t xml:space="preserve">Both models produced high ROC-AUC scores, indicating the ability to separate between defaulting and non-defaulting customers. The tuned thresholds allowed both models to prioritise the detection of defaulting customers, achieving approximately 70% recall for the minority class. </w:t>
+        <w:ind w:left="720" w:firstLine="0"/>
+        <w:rPr/>
+      </w:pPr>
+      <w:r>
+        <w:rPr>
+          <w:rtl w:val="0"/>
+        </w:rPr>
+      </w:r>
+    </w:p>
+    <w:p>
+      <w:pPr>
+        <w:rPr/>
+      </w:pPr>
+      <w:r>
+        <w:rPr>
+          <w:rtl w:val="0"/>
+        </w:rPr>
+        <w:t xml:space="preserve">Both models produced high ROC-AUC scores, indicating the ability to separate between defaulting and non-defaulting customers. The tuned thresholds allowed both models to prioritise the detection of defaulting customers, achieving approximately 70% recall for the minority class. Which slightly decreased overall accuracy and increased false positives and decreased false negatives, but was deemed necessary.</w:t>
       </w:r>
     </w:p>
     <w:p>
@@ -2768,29 +2781,7 @@
     </w:p>
     <w:p>
       <w:pPr>
-        <w:ind w:left="720" w:firstLine="0"/>
-        <w:rPr/>
-      </w:pPr>
-      <w:r>
-        <w:rPr>
-          <w:rtl w:val="0"/>
-        </w:rPr>
-      </w:r>
-    </w:p>
-    <w:p>
-      <w:pPr>
-        <w:ind w:left="720" w:firstLine="0"/>
-        <w:rPr/>
-      </w:pPr>
-      <w:r>
-        <w:rPr>
-          <w:rtl w:val="0"/>
-        </w:rPr>
-      </w:r>
-    </w:p>
-    <w:p>
-      <w:pPr>
-        <w:ind w:left="720" w:firstLine="0"/>
+        <w:ind w:left="0" w:firstLine="0"/>
         <w:rPr/>
       </w:pPr>
       <w:r>
@@ -3182,6 +3173,16 @@
           <w:rtl w:val="0"/>
         </w:rPr>
         <w:t xml:space="preserve">Ethical Considerations, Limitations, and Improvements</w:t>
+      </w:r>
+    </w:p>
+    <w:p>
+      <w:pPr>
+        <w:rPr/>
+      </w:pPr>
+      <w:r>
+        <w:rPr>
+          <w:rtl w:val="0"/>
+        </w:rPr>
       </w:r>
     </w:p>
     <w:p>
@@ -3207,7 +3208,7 @@
         <w:rPr>
           <w:rtl w:val="0"/>
         </w:rPr>
-        <w:t xml:space="preserve">Customer data must be kept private.</w:t>
+        <w:t xml:space="preserve">Customer data must be kept private. As inline with privacy principles of Australia and the Privacy protection and security goal of Australia’s AI Ethics Principles Furthermore data should be secured using appropriate steps outlined in the essentials eight to mitigate cybersecurity threats.</w:t>
         <w:br w:type="textWrapping"/>
       </w:r>
     </w:p>
@@ -3223,8 +3224,18 @@
         <w:rPr>
           <w:rtl w:val="0"/>
         </w:rPr>
-        <w:t xml:space="preserve">Models may inherit bias from historical data.</w:t>
-        <w:br w:type="textWrapping"/>
+        <w:t xml:space="preserve">Models may inherit bias from historical data. Which conflicts with Australia’s AI Ethics Principles. In a real world scenario data would need to be tested on multiple populations to see if the findings remained similar. However in this case the data was not available</w:t>
+      </w:r>
+    </w:p>
+    <w:p>
+      <w:pPr>
+        <w:ind w:left="720" w:firstLine="0"/>
+        <w:rPr/>
+      </w:pPr>
+      <w:r>
+        <w:rPr>
+          <w:rtl w:val="0"/>
+        </w:rPr>
       </w:r>
     </w:p>
     <w:p>
@@ -3326,6 +3337,204 @@
           <w:rtl w:val="0"/>
         </w:rPr>
         <w:t xml:space="preserve">Check and reduce bias in predictions.</w:t>
+      </w:r>
+    </w:p>
+    <w:p>
+      <w:pPr>
+        <w:ind w:left="720" w:firstLine="0"/>
+        <w:rPr/>
+      </w:pPr>
+      <w:r>
+        <w:rPr>
+          <w:rtl w:val="0"/>
+        </w:rPr>
+      </w:r>
+    </w:p>
+    <w:p>
+      <w:pPr>
+        <w:ind w:left="720" w:firstLine="0"/>
+        <w:rPr/>
+      </w:pPr>
+      <w:r>
+        <w:rPr>
+          <w:rtl w:val="0"/>
+        </w:rPr>
+      </w:r>
+    </w:p>
+    <w:p>
+      <w:pPr>
+        <w:ind w:left="720" w:firstLine="0"/>
+        <w:rPr/>
+      </w:pPr>
+      <w:r>
+        <w:rPr>
+          <w:rtl w:val="0"/>
+        </w:rPr>
+      </w:r>
+    </w:p>
+    <w:p>
+      <w:pPr>
+        <w:ind w:left="720" w:firstLine="0"/>
+        <w:rPr/>
+      </w:pPr>
+      <w:r>
+        <w:rPr>
+          <w:rtl w:val="0"/>
+        </w:rPr>
+      </w:r>
+    </w:p>
+    <w:p>
+      <w:pPr>
+        <w:ind w:left="720" w:firstLine="0"/>
+        <w:rPr/>
+      </w:pPr>
+      <w:r>
+        <w:rPr>
+          <w:rtl w:val="0"/>
+        </w:rPr>
+      </w:r>
+    </w:p>
+    <w:p>
+      <w:pPr>
+        <w:ind w:left="720" w:firstLine="0"/>
+        <w:rPr/>
+      </w:pPr>
+      <w:r>
+        <w:rPr>
+          <w:rtl w:val="0"/>
+        </w:rPr>
+      </w:r>
+    </w:p>
+    <w:p>
+      <w:pPr>
+        <w:ind w:left="720" w:firstLine="0"/>
+        <w:rPr/>
+      </w:pPr>
+      <w:r>
+        <w:rPr>
+          <w:rtl w:val="0"/>
+        </w:rPr>
+      </w:r>
+    </w:p>
+    <w:p>
+      <w:pPr>
+        <w:ind w:left="720" w:firstLine="0"/>
+        <w:rPr/>
+      </w:pPr>
+      <w:r>
+        <w:rPr>
+          <w:rtl w:val="0"/>
+        </w:rPr>
+      </w:r>
+    </w:p>
+    <w:p>
+      <w:pPr>
+        <w:ind w:left="720" w:firstLine="0"/>
+        <w:rPr/>
+      </w:pPr>
+      <w:r>
+        <w:rPr>
+          <w:rtl w:val="0"/>
+        </w:rPr>
+      </w:r>
+    </w:p>
+    <w:p>
+      <w:pPr>
+        <w:ind w:left="720" w:firstLine="0"/>
+        <w:rPr/>
+      </w:pPr>
+      <w:r>
+        <w:rPr>
+          <w:rtl w:val="0"/>
+        </w:rPr>
+      </w:r>
+    </w:p>
+    <w:p>
+      <w:pPr>
+        <w:ind w:left="720" w:firstLine="0"/>
+        <w:rPr/>
+      </w:pPr>
+      <w:r>
+        <w:rPr>
+          <w:rtl w:val="0"/>
+        </w:rPr>
+      </w:r>
+    </w:p>
+    <w:p>
+      <w:pPr>
+        <w:ind w:left="720" w:firstLine="0"/>
+        <w:rPr/>
+      </w:pPr>
+      <w:r>
+        <w:rPr>
+          <w:rtl w:val="0"/>
+        </w:rPr>
+      </w:r>
+    </w:p>
+    <w:p>
+      <w:pPr>
+        <w:ind w:left="720" w:firstLine="0"/>
+        <w:rPr/>
+      </w:pPr>
+      <w:r>
+        <w:rPr>
+          <w:rtl w:val="0"/>
+        </w:rPr>
+      </w:r>
+    </w:p>
+    <w:p>
+      <w:pPr>
+        <w:ind w:left="720" w:firstLine="0"/>
+        <w:rPr/>
+      </w:pPr>
+      <w:r>
+        <w:rPr>
+          <w:rtl w:val="0"/>
+        </w:rPr>
+      </w:r>
+    </w:p>
+    <w:p>
+      <w:pPr>
+        <w:ind w:left="720" w:firstLine="0"/>
+        <w:rPr/>
+      </w:pPr>
+      <w:r>
+        <w:rPr>
+          <w:rtl w:val="0"/>
+        </w:rPr>
+      </w:r>
+    </w:p>
+    <w:p>
+      <w:pPr>
+        <w:ind w:left="720" w:firstLine="0"/>
+        <w:rPr/>
+      </w:pPr>
+      <w:r>
+        <w:rPr>
+          <w:rtl w:val="0"/>
+        </w:rPr>
+      </w:r>
+    </w:p>
+    <w:p>
+      <w:pPr>
+        <w:ind w:left="720" w:firstLine="0"/>
+        <w:rPr/>
+      </w:pPr>
+      <w:r>
+        <w:rPr>
+          <w:rtl w:val="0"/>
+        </w:rPr>
+      </w:r>
+    </w:p>
+    <w:p>
+      <w:pPr>
+        <w:ind w:left="720" w:firstLine="0"/>
+        <w:rPr/>
+      </w:pPr>
+      <w:r>
+        <w:rPr>
+          <w:rtl w:val="0"/>
+        </w:rPr>
       </w:r>
     </w:p>
     <w:p>
@@ -3436,7 +3645,113 @@
         <w:rPr>
           <w:rtl w:val="0"/>
         </w:rPr>
-        <w:br w:type="textWrapping"/>
+      </w:r>
+    </w:p>
+    <w:p>
+      <w:pPr>
+        <w:ind w:left="0" w:firstLine="0"/>
+        <w:rPr/>
+      </w:pPr>
+      <w:r>
+        <w:rPr>
+          <w:rtl w:val="0"/>
+        </w:rPr>
+      </w:r>
+    </w:p>
+    <w:p>
+      <w:pPr>
+        <w:ind w:left="0" w:firstLine="0"/>
+        <w:rPr/>
+      </w:pPr>
+      <w:hyperlink r:id="rId9">
+        <w:r>
+          <w:rPr>
+            <w:color w:val="1155cc"/>
+            <w:u w:val="single"/>
+            <w:rtl w:val="0"/>
+          </w:rPr>
+          <w:t xml:space="preserve">https://www.oaic.gov.au/privacy/australian-privacy-principles</w:t>
+        </w:r>
+      </w:hyperlink>
+      <w:r>
+        <w:rPr>
+          <w:rtl w:val="0"/>
+        </w:rPr>
+      </w:r>
+    </w:p>
+    <w:p>
+      <w:pPr>
+        <w:ind w:left="0" w:firstLine="0"/>
+        <w:rPr/>
+      </w:pPr>
+      <w:r>
+        <w:rPr>
+          <w:rtl w:val="0"/>
+        </w:rPr>
+      </w:r>
+    </w:p>
+    <w:p>
+      <w:pPr>
+        <w:ind w:left="0" w:firstLine="0"/>
+        <w:rPr/>
+      </w:pPr>
+      <w:hyperlink r:id="rId10">
+        <w:r>
+          <w:rPr>
+            <w:color w:val="1155cc"/>
+            <w:u w:val="single"/>
+            <w:rtl w:val="0"/>
+          </w:rPr>
+          <w:t xml:space="preserve">https://www.cyber.gov.au/business-government/asds-cyber-security-frameworks/essential-eight</w:t>
+        </w:r>
+      </w:hyperlink>
+      <w:r>
+        <w:rPr>
+          <w:rtl w:val="0"/>
+        </w:rPr>
+      </w:r>
+    </w:p>
+    <w:p>
+      <w:pPr>
+        <w:ind w:left="0" w:firstLine="0"/>
+        <w:rPr/>
+      </w:pPr>
+      <w:r>
+        <w:rPr>
+          <w:rtl w:val="0"/>
+        </w:rPr>
+      </w:r>
+    </w:p>
+    <w:p>
+      <w:pPr>
+        <w:ind w:left="0" w:firstLine="0"/>
+        <w:rPr/>
+      </w:pPr>
+      <w:hyperlink r:id="rId11">
+        <w:r>
+          <w:rPr>
+            <w:color w:val="1155cc"/>
+            <w:u w:val="single"/>
+            <w:rtl w:val="0"/>
+          </w:rPr>
+          <w:t xml:space="preserve">https://www.industry.gov.au/publications/australias-artificial-intelligence-ethics-principles/australias-ai-ethics-principles</w:t>
+        </w:r>
+      </w:hyperlink>
+      <w:r>
+        <w:rPr>
+          <w:rtl w:val="0"/>
+        </w:rPr>
+      </w:r>
+    </w:p>
+    <w:p>
+      <w:pPr>
+        <w:ind w:left="0" w:firstLine="0"/>
+        <w:rPr/>
+      </w:pPr>
+      <w:r>
+        <w:rPr>
+          <w:rtl w:val="0"/>
+        </w:rPr>
       </w:r>
     </w:p>
     <w:p>

</xml_diff>